<commit_message>
memperbaiki kesalahan penamaan dosen pembimbing II
</commit_message>
<xml_diff>
--- a/tugas_akhir/dokumenTA/ACCEPTED-TE4B_PROPOSAL_TUGAS-AKHIR_BENNY.docx
+++ b/tugas_akhir/dokumenTA/ACCEPTED-TE4B_PROPOSAL_TUGAS-AKHIR_BENNY.docx
@@ -1582,6 +1582,21 @@
           <w:szCs w:val="24"/>
         </w:rPr>
         <w:tab/>
+      </w:r>
+      <w:r>
+        <w:rPr>
+          <w:rFonts w:ascii="Times New Roman" w:hAnsi="Times New Roman" w:cs="Times New Roman"/>
+          <w:sz w:val="24"/>
+          <w:szCs w:val="24"/>
+        </w:rPr>
+        <w:tab/>
+      </w:r>
+      <w:r>
+        <w:rPr>
+          <w:rFonts w:ascii="Times New Roman" w:hAnsi="Times New Roman" w:cs="Times New Roman"/>
+          <w:sz w:val="24"/>
+          <w:szCs w:val="24"/>
+        </w:rPr>
         <w:t>Pembimbing II</w:t>
       </w:r>
       <w:r>
@@ -1660,9 +1675,26 @@
           <w:rFonts w:ascii="Times New Roman" w:hAnsi="Times New Roman" w:cs="Times New Roman"/>
           <w:sz w:val="24"/>
           <w:szCs w:val="24"/>
+        </w:rPr>
+        <w:tab/>
+      </w:r>
+      <w:r>
+        <w:rPr>
+          <w:rFonts w:ascii="Times New Roman" w:hAnsi="Times New Roman" w:cs="Times New Roman"/>
+          <w:sz w:val="24"/>
+          <w:szCs w:val="24"/>
           <w:u w:val="single"/>
         </w:rPr>
-        <w:t>SINDUNG H.W.S., B.S.E.E, M.Eng.Sc.</w:t>
+        <w:t>Sindung</w:t>
+      </w:r>
+      <w:r>
+        <w:rPr>
+          <w:rFonts w:ascii="Times New Roman" w:hAnsi="Times New Roman" w:cs="Times New Roman"/>
+          <w:sz w:val="24"/>
+          <w:szCs w:val="24"/>
+          <w:u w:val="single"/>
+        </w:rPr>
+        <w:t xml:space="preserve"> H.W.S., B.S.E.E, M.Eng.Sc.</w:t>
       </w:r>
     </w:p>
     <w:bookmarkEnd w:id="5"/>
@@ -1720,6 +1752,21 @@
           <w:szCs w:val="24"/>
         </w:rPr>
         <w:tab/>
+      </w:r>
+      <w:r>
+        <w:rPr>
+          <w:rFonts w:ascii="Times New Roman" w:hAnsi="Times New Roman" w:cs="Times New Roman"/>
+          <w:sz w:val="24"/>
+          <w:szCs w:val="24"/>
+        </w:rPr>
+        <w:tab/>
+      </w:r>
+      <w:r>
+        <w:rPr>
+          <w:rFonts w:ascii="Times New Roman" w:hAnsi="Times New Roman" w:cs="Times New Roman"/>
+          <w:sz w:val="24"/>
+          <w:szCs w:val="24"/>
+        </w:rPr>
         <w:t xml:space="preserve">NIP. </w:t>
       </w:r>
       <w:r>
@@ -34961,6 +35008,7 @@
     <w:rsid w:val="00D938A9"/>
     <w:rsid w:val="00DF3891"/>
     <w:rsid w:val="00EF776B"/>
+    <w:rsid w:val="00FD31B3"/>
   </w:rsids>
   <m:mathPr>
     <m:mathFont m:val="Cambria Math"/>

</xml_diff>